<commit_message>
Added Business name Field
</commit_message>
<xml_diff>
--- a/screenshot_log.docx
+++ b/screenshot_log.docx
@@ -148,30 +148,53 @@
         <w:t>Step 3:</w:t>
       </w:r>
     </w:p>
-    <w:p/>
-    <w:p/>
-    <w:p/>
-    <w:p/>
-    <w:p/>
-    <w:p/>
-    <w:p/>
-    <w:p/>
-    <w:p/>
-    <w:p/>
-    <w:p/>
-    <w:p/>
-    <w:p/>
-    <w:p/>
-    <w:p/>
-    <w:p/>
-    <w:p/>
-    <w:p/>
-    <w:p/>
-    <w:p/>
-    <w:p/>
-    <w:p/>
-    <w:p/>
-    <w:p/>
+    <w:p>
+      <w:r>
+        <w:rPr>
+          <w:noProof/>
+        </w:rPr>
+        <w:drawing>
+          <wp:inline distT="0" distB="0" distL="0" distR="0" wp14:anchorId="3F4EA9B3" wp14:editId="47D10474">
+            <wp:extent cx="5943600" cy="4101465"/>
+            <wp:effectExtent l="0" t="0" r="0" b="0"/>
+            <wp:docPr id="5" name="Picture 5"/>
+            <wp:cNvGraphicFramePr>
+              <a:graphicFrameLocks xmlns:a="http://schemas.openxmlformats.org/drawingml/2006/main" noChangeAspect="1"/>
+            </wp:cNvGraphicFramePr>
+            <a:graphic xmlns:a="http://schemas.openxmlformats.org/drawingml/2006/main">
+              <a:graphicData uri="http://schemas.openxmlformats.org/drawingml/2006/picture">
+                <pic:pic xmlns:pic="http://schemas.openxmlformats.org/drawingml/2006/picture">
+                  <pic:nvPicPr>
+                    <pic:cNvPr id="0" name=""/>
+                    <pic:cNvPicPr/>
+                  </pic:nvPicPr>
+                  <pic:blipFill>
+                    <a:blip r:embed="rId8"/>
+                    <a:stretch>
+                      <a:fillRect/>
+                    </a:stretch>
+                  </pic:blipFill>
+                  <pic:spPr>
+                    <a:xfrm>
+                      <a:off x="0" y="0"/>
+                      <a:ext cx="5943600" cy="4101465"/>
+                    </a:xfrm>
+                    <a:prstGeom prst="rect">
+                      <a:avLst/>
+                    </a:prstGeom>
+                  </pic:spPr>
+                </pic:pic>
+              </a:graphicData>
+            </a:graphic>
+          </wp:inline>
+        </w:drawing>
+      </w:r>
+    </w:p>
+    <w:p>
+      <w:r>
+        <w:br w:type="page"/>
+      </w:r>
+    </w:p>
     <w:p>
       <w:r>
         <w:lastRenderedPageBreak/>
@@ -179,7 +202,6 @@
       </w:r>
     </w:p>
     <w:p>
-      <w:bookmarkStart w:id="0" w:name="_GoBack"/>
       <w:r>
         <w:rPr>
           <w:noProof/>
@@ -200,7 +222,7 @@
                     <pic:cNvPicPr/>
                   </pic:nvPicPr>
                   <pic:blipFill>
-                    <a:blip r:embed="rId8"/>
+                    <a:blip r:embed="rId9"/>
                     <a:stretch>
                       <a:fillRect/>
                     </a:stretch>
@@ -220,6 +242,60 @@
           </wp:inline>
         </w:drawing>
       </w:r>
+    </w:p>
+    <w:p>
+      <w:r>
+        <w:br w:type="page"/>
+      </w:r>
+    </w:p>
+    <w:p>
+      <w:r>
+        <w:lastRenderedPageBreak/>
+        <w:t>Step 5:</w:t>
+      </w:r>
+    </w:p>
+    <w:p>
+      <w:r>
+        <w:rPr>
+          <w:noProof/>
+        </w:rPr>
+        <w:drawing>
+          <wp:inline distT="0" distB="0" distL="0" distR="0" wp14:anchorId="40EA5FF8" wp14:editId="4C371680">
+            <wp:extent cx="5667375" cy="3124200"/>
+            <wp:effectExtent l="0" t="0" r="9525" b="0"/>
+            <wp:docPr id="6" name="Picture 6"/>
+            <wp:cNvGraphicFramePr>
+              <a:graphicFrameLocks xmlns:a="http://schemas.openxmlformats.org/drawingml/2006/main" noChangeAspect="1"/>
+            </wp:cNvGraphicFramePr>
+            <a:graphic xmlns:a="http://schemas.openxmlformats.org/drawingml/2006/main">
+              <a:graphicData uri="http://schemas.openxmlformats.org/drawingml/2006/picture">
+                <pic:pic xmlns:pic="http://schemas.openxmlformats.org/drawingml/2006/picture">
+                  <pic:nvPicPr>
+                    <pic:cNvPr id="0" name=""/>
+                    <pic:cNvPicPr/>
+                  </pic:nvPicPr>
+                  <pic:blipFill>
+                    <a:blip r:embed="rId10"/>
+                    <a:stretch>
+                      <a:fillRect/>
+                    </a:stretch>
+                  </pic:blipFill>
+                  <pic:spPr>
+                    <a:xfrm>
+                      <a:off x="0" y="0"/>
+                      <a:ext cx="5667375" cy="3124200"/>
+                    </a:xfrm>
+                    <a:prstGeom prst="rect">
+                      <a:avLst/>
+                    </a:prstGeom>
+                  </pic:spPr>
+                </pic:pic>
+              </a:graphicData>
+            </a:graphic>
+          </wp:inline>
+        </w:drawing>
+      </w:r>
+      <w:bookmarkStart w:id="0" w:name="_GoBack"/>
       <w:bookmarkEnd w:id="0"/>
     </w:p>
     <w:sectPr>

</xml_diff>

<commit_message>
Made required fields yellow - by Student B
</commit_message>
<xml_diff>
--- a/screenshot_log.docx
+++ b/screenshot_log.docx
@@ -294,6 +294,67 @@
             </a:graphic>
           </wp:inline>
         </w:drawing>
+      </w:r>
+    </w:p>
+    <w:p>
+      <w:r>
+        <w:br w:type="page"/>
+      </w:r>
+    </w:p>
+    <w:p>
+      <w:r>
+        <w:lastRenderedPageBreak/>
+        <w:t>STEP 6:</w:t>
+      </w:r>
+    </w:p>
+    <w:p>
+      <w:r>
+        <w:rPr>
+          <w:noProof/>
+        </w:rPr>
+        <w:drawing>
+          <wp:inline distT="0" distB="0" distL="0" distR="0" wp14:anchorId="75ACF23F" wp14:editId="723146D8">
+            <wp:extent cx="5943600" cy="7099300"/>
+            <wp:effectExtent l="0" t="0" r="0" b="6350"/>
+            <wp:docPr id="7" name="Picture 7"/>
+            <wp:cNvGraphicFramePr>
+              <a:graphicFrameLocks xmlns:a="http://schemas.openxmlformats.org/drawingml/2006/main" noChangeAspect="1"/>
+            </wp:cNvGraphicFramePr>
+            <a:graphic xmlns:a="http://schemas.openxmlformats.org/drawingml/2006/main">
+              <a:graphicData uri="http://schemas.openxmlformats.org/drawingml/2006/picture">
+                <pic:pic xmlns:pic="http://schemas.openxmlformats.org/drawingml/2006/picture">
+                  <pic:nvPicPr>
+                    <pic:cNvPr id="0" name=""/>
+                    <pic:cNvPicPr/>
+                  </pic:nvPicPr>
+                  <pic:blipFill>
+                    <a:blip r:embed="rId11"/>
+                    <a:stretch>
+                      <a:fillRect/>
+                    </a:stretch>
+                  </pic:blipFill>
+                  <pic:spPr>
+                    <a:xfrm>
+                      <a:off x="0" y="0"/>
+                      <a:ext cx="5943600" cy="7099300"/>
+                    </a:xfrm>
+                    <a:prstGeom prst="rect">
+                      <a:avLst/>
+                    </a:prstGeom>
+                  </pic:spPr>
+                </pic:pic>
+              </a:graphicData>
+            </a:graphic>
+          </wp:inline>
+        </w:drawing>
+      </w:r>
+    </w:p>
+    <w:p/>
+    <w:p/>
+    <w:p>
+      <w:r>
+        <w:lastRenderedPageBreak/>
+        <w:t>STEP 7:</w:t>
       </w:r>
       <w:bookmarkStart w:id="0" w:name="_GoBack"/>
       <w:bookmarkEnd w:id="0"/>

</xml_diff>